<commit_message>
Ajout des classes Carte, Base et Affichage_fenetre. A COMPLETER
</commit_message>
<xml_diff>
--- a/Projet.docx
+++ b/Projet.docx
@@ -226,45 +226,53 @@
       </w:pPr>
       <w:r>
         <w:rPr/>
-        <w:t xml:space="preserve">longueur, largeur, </w:t>
-      </w:r>
-      <w:r>
-        <w:rPr/>
-        <w:t>grille = « 0 : Chemin – 1 : Décor – 2 : Construction de tour», carte_couts</w:t>
-      </w:r>
-    </w:p>
-    <w:p>
-      <w:pPr>
-        <w:pStyle w:val="Normal"/>
-        <w:rPr/>
-      </w:pPr>
-      <w:r>
-        <w:rPr/>
-        <w:t xml:space="preserve">- </w:t>
-      </w:r>
-      <w:r>
-        <w:rPr/>
-        <w:t>Méthodes :</w:t>
-      </w:r>
-    </w:p>
-    <w:p>
-      <w:pPr>
-        <w:pStyle w:val="Normal"/>
-        <w:rPr/>
-      </w:pPr>
-      <w:r>
-        <w:rPr/>
-        <w:t>get_cases_type(renvoie grille[i,j])</w:t>
-      </w:r>
-    </w:p>
-    <w:p>
-      <w:pPr>
-        <w:pStyle w:val="Normal"/>
-        <w:rPr/>
-      </w:pPr>
-      <w:r>
-        <w:rPr/>
-        <w:t>set_cases_type(set grille[i,j])</w:t>
+        <w:t>longueur, largeur, grille = « 0 : Chemin – 1 : Décor – 2 : Construction de tour», carte_couts</w:t>
+      </w:r>
+    </w:p>
+    <w:p>
+      <w:pPr>
+        <w:pStyle w:val="Normal"/>
+        <w:rPr/>
+      </w:pPr>
+      <w:r>
+        <w:rPr/>
+        <w:t>- Méthodes :</w:t>
+      </w:r>
+    </w:p>
+    <w:p>
+      <w:pPr>
+        <w:pStyle w:val="Normal"/>
+        <w:rPr/>
+      </w:pPr>
+      <w:r>
+        <w:rPr/>
+        <w:t>get</w:t>
+      </w:r>
+      <w:r>
+        <w:rPr/>
+        <w:t>item</w:t>
+      </w:r>
+      <w:r>
+        <w:rPr/>
+        <w:t>(renvoie grille[i,j])</w:t>
+      </w:r>
+    </w:p>
+    <w:p>
+      <w:pPr>
+        <w:pStyle w:val="Normal"/>
+        <w:rPr/>
+      </w:pPr>
+      <w:r>
+        <w:rPr/>
+        <w:t>set</w:t>
+      </w:r>
+      <w:r>
+        <w:rPr/>
+        <w:t>item</w:t>
+      </w:r>
+      <w:r>
+        <w:rPr/>
+        <w:t>(set grille[i,j])</w:t>
       </w:r>
     </w:p>
     <w:p>
@@ -293,37 +301,17 @@
       </w:pPr>
       <w:r>
         <w:rPr/>
-        <w:t xml:space="preserve">- </w:t>
-      </w:r>
-      <w:r>
-        <w:rPr/>
-        <w:t>Attributs :</w:t>
-      </w:r>
-    </w:p>
-    <w:p>
-      <w:pPr>
-        <w:pStyle w:val="Normal"/>
-        <w:rPr/>
-      </w:pPr>
-      <w:r>
-        <w:rPr/>
-        <w:t xml:space="preserve">position(tableau 2 éléments), </w:t>
-      </w:r>
-      <w:r>
-        <w:rPr/>
-        <w:t xml:space="preserve">type,  </w:t>
-      </w:r>
-      <w:r>
-        <w:rPr/>
-        <w:t>degat,</w:t>
-      </w:r>
-      <w:r>
-        <w:rPr/>
-        <w:t xml:space="preserve"> vitesse (</w:t>
-      </w:r>
-      <w:r>
-        <w:rPr/>
-        <w:t>les pixels pacourus par le projectile par unité de temps)</w:t>
+        <w:t>- Attributs :</w:t>
+      </w:r>
+    </w:p>
+    <w:p>
+      <w:pPr>
+        <w:pStyle w:val="Normal"/>
+        <w:rPr/>
+      </w:pPr>
+      <w:r>
+        <w:rPr/>
+        <w:t>position(tableau 2 éléments), type,  degat, vitesse (les pixels pacourus par le projectile par unité de temps)</w:t>
       </w:r>
     </w:p>
     <w:p>
@@ -388,39 +376,27 @@
       </w:pPr>
       <w:r>
         <w:rPr/>
-        <w:t xml:space="preserve">- </w:t>
-      </w:r>
-      <w:r>
-        <w:rPr/>
-        <w:t>Attributs :</w:t>
-      </w:r>
-    </w:p>
-    <w:p>
-      <w:pPr>
-        <w:pStyle w:val="Normal"/>
-        <w:rPr/>
-      </w:pPr>
-      <w:r>
-        <w:rPr/>
-        <w:t xml:space="preserve">vie, vitesse, position, </w:t>
-      </w:r>
-      <w:r>
-        <w:rPr/>
-        <w:t xml:space="preserve">dégâts, </w:t>
-      </w:r>
-    </w:p>
-    <w:p>
-      <w:pPr>
-        <w:pStyle w:val="Normal"/>
-        <w:rPr/>
-      </w:pPr>
-      <w:r>
-        <w:rPr/>
-        <w:t xml:space="preserve">- </w:t>
-      </w:r>
-      <w:r>
-        <w:rPr/>
-        <w:t>Méthodes :</w:t>
+        <w:t>- Attributs :</w:t>
+      </w:r>
+    </w:p>
+    <w:p>
+      <w:pPr>
+        <w:pStyle w:val="Normal"/>
+        <w:rPr/>
+      </w:pPr>
+      <w:r>
+        <w:rPr/>
+        <w:t xml:space="preserve">vie, vitesse, position, dégâts, </w:t>
+      </w:r>
+    </w:p>
+    <w:p>
+      <w:pPr>
+        <w:pStyle w:val="Normal"/>
+        <w:rPr/>
+      </w:pPr>
+      <w:r>
+        <w:rPr/>
+        <w:t>- Méthodes :</w:t>
       </w:r>
     </w:p>
     <w:p>
@@ -453,43 +429,27 @@
       </w:pPr>
       <w:r>
         <w:rPr/>
-        <w:t xml:space="preserve">Class </w:t>
-      </w:r>
-      <w:r>
-        <w:rPr/>
-        <w:t>Armee</w:t>
-      </w:r>
-      <w:r>
-        <w:rPr/>
-        <w:t xml:space="preserve"> </w:t>
-      </w:r>
-    </w:p>
-    <w:p>
-      <w:pPr>
-        <w:pStyle w:val="Normal"/>
-        <w:rPr/>
-      </w:pPr>
-      <w:r>
-        <w:rPr/>
-        <w:t xml:space="preserve">- </w:t>
-      </w:r>
-      <w:r>
-        <w:rPr/>
-        <w:t>Attributs :</w:t>
-      </w:r>
-    </w:p>
-    <w:p>
-      <w:pPr>
-        <w:pStyle w:val="Normal"/>
-        <w:rPr/>
-      </w:pPr>
-      <w:r>
-        <w:rPr/>
-        <w:t>nombre_soldats, case_objecti</w:t>
-      </w:r>
-      <w:r>
-        <w:rPr/>
-        <w:t>f</w:t>
+        <w:t xml:space="preserve">Class Armee </w:t>
+      </w:r>
+    </w:p>
+    <w:p>
+      <w:pPr>
+        <w:pStyle w:val="Normal"/>
+        <w:rPr/>
+      </w:pPr>
+      <w:r>
+        <w:rPr/>
+        <w:t>- Attributs :</w:t>
+      </w:r>
+    </w:p>
+    <w:p>
+      <w:pPr>
+        <w:pStyle w:val="Normal"/>
+        <w:rPr/>
+      </w:pPr>
+      <w:r>
+        <w:rPr/>
+        <w:t>nombre_soldats, case_objectif</w:t>
       </w:r>
     </w:p>
     <w:p>
@@ -528,25 +488,21 @@
       </w:pPr>
       <w:r>
         <w:rPr/>
-        <w:t xml:space="preserve">projectile, </w:t>
-      </w:r>
-      <w:r>
-        <w:rPr/>
-        <w:t>vie, portee, cout_construction, cout_entretien, cout_amelioration</w:t>
-      </w:r>
-    </w:p>
-    <w:p>
-      <w:pPr>
-        <w:pStyle w:val="Normal"/>
-        <w:rPr/>
-      </w:pPr>
-      <w:r>
-        <w:rPr/>
-        <w:t xml:space="preserve">- </w:t>
-      </w:r>
-      <w:r>
-        <w:rPr/>
-        <w:t>Méthodes :</w:t>
+        <w:t xml:space="preserve">projectile, vie, portee, cout_construction, cout_entretien, cout_amelioration, </w:t>
+      </w:r>
+      <w:r>
+        <w:rPr/>
+        <w:t>id_ tour (0 : tour basique … 10 : Tour très développée), amelioration (0 : Normale, 10 : Très améliorée)</w:t>
+      </w:r>
+    </w:p>
+    <w:p>
+      <w:pPr>
+        <w:pStyle w:val="Normal"/>
+        <w:rPr/>
+      </w:pPr>
+      <w:r>
+        <w:rPr/>
+        <w:t>- Méthodes :</w:t>
       </w:r>
     </w:p>
     <w:p>
@@ -614,29 +570,17 @@
       </w:pPr>
       <w:r>
         <w:rPr/>
-        <w:t xml:space="preserve">Class </w:t>
-      </w:r>
-      <w:r>
-        <w:rPr/>
-        <w:t>Jou</w:t>
-      </w:r>
-      <w:r>
-        <w:rPr/>
-        <w:t>eur</w:t>
-      </w:r>
-    </w:p>
-    <w:p>
-      <w:pPr>
-        <w:pStyle w:val="Normal"/>
-        <w:rPr/>
-      </w:pPr>
-      <w:r>
-        <w:rPr/>
-        <w:t xml:space="preserve">- </w:t>
-      </w:r>
-      <w:r>
-        <w:rPr/>
-        <w:t>Attributs :</w:t>
+        <w:t>Class Joueur</w:t>
+      </w:r>
+    </w:p>
+    <w:p>
+      <w:pPr>
+        <w:pStyle w:val="Normal"/>
+        <w:rPr/>
+      </w:pPr>
+      <w:r>
+        <w:rPr/>
+        <w:t>- Attributs :</w:t>
       </w:r>
     </w:p>
     <w:p>
@@ -647,9 +591,6 @@
       <w:r>
         <w:rPr/>
         <w:tab/>
-      </w:r>
-      <w:r>
-        <w:rPr/>
         <w:t>score, argent, bases (liste des points de vie des bases que l’utilisateur défend)</w:t>
       </w:r>
     </w:p>
@@ -684,15 +625,7 @@
       </w:r>
       <w:r>
         <w:rPr/>
-        <w:t>c</w:t>
-      </w:r>
-      <w:r>
-        <w:rPr/>
-        <w:t xml:space="preserve">arte : </w:t>
-      </w:r>
-      <w:r>
-        <w:rPr/>
-        <w:t>du type Carte</w:t>
+        <w:t>carte : du type Carte</w:t>
       </w:r>
     </w:p>
     <w:p>
@@ -734,11 +667,7 @@
       </w:r>
       <w:r>
         <w:rPr/>
-        <w:t>tours : liste de « Tour »</w:t>
-      </w:r>
-      <w:r>
-        <w:rPr/>
-        <w:t xml:space="preserve"> </w:t>
+        <w:t xml:space="preserve">tours : liste de « Tour » </w:t>
       </w:r>
     </w:p>
     <w:p>
@@ -752,11 +681,7 @@
       </w:r>
       <w:r>
         <w:rPr/>
-        <w:t>bases : liste de « Base »</w:t>
-      </w:r>
-      <w:r>
-        <w:rPr/>
-        <w:t xml:space="preserve">          </w:t>
+        <w:t xml:space="preserve">bases : liste de « Base »          </w:t>
       </w:r>
     </w:p>
     <w:p>
@@ -794,15 +719,7 @@
       </w:pPr>
       <w:r>
         <w:rPr/>
-        <w:t xml:space="preserve">Class </w:t>
-      </w:r>
-      <w:r>
-        <w:rPr/>
-        <w:t>Affichage_f</w:t>
-      </w:r>
-      <w:r>
-        <w:rPr/>
-        <w:t>enetre</w:t>
+        <w:t>Class Affichage_fenetre</w:t>
       </w:r>
     </w:p>
     <w:p>
@@ -832,11 +749,7 @@
       </w:pPr>
       <w:r>
         <w:rPr/>
-        <w:t xml:space="preserve">- </w:t>
-      </w:r>
-      <w:r>
-        <w:rPr/>
-        <w:t>Methode :</w:t>
+        <w:t>- Methode :</w:t>
       </w:r>
     </w:p>
     <w:p>
@@ -925,6 +838,7 @@
           <w:sz w:val="28"/>
           <w:szCs w:val="28"/>
         </w:rPr>
+        <w:t>Remarques :</w:t>
       </w:r>
     </w:p>
     <w:p>
@@ -942,47 +856,51 @@
         <w:rPr>
           <w:b/>
           <w:bCs/>
-          <w:sz w:val="28"/>
-          <w:szCs w:val="28"/>
+          <w:sz w:val="26"/>
+          <w:szCs w:val="26"/>
         </w:rPr>
-        <w:t xml:space="preserve">Load file XML for inputs </w:t>
-      </w:r>
+        <w:t>Load file XML for inputs (paramètres du jeu) !</w:t>
+      </w:r>
+    </w:p>
+    <w:p>
+      <w:pPr>
+        <w:pStyle w:val="Normal"/>
+        <w:rPr>
+          <w:b/>
+          <w:b/>
+          <w:bCs/>
+          <w:sz w:val="26"/>
+          <w:szCs w:val="26"/>
+        </w:rPr>
+      </w:pPr>
       <w:r>
         <w:rPr>
           <w:b/>
           <w:bCs/>
-          <w:sz w:val="28"/>
-          <w:szCs w:val="28"/>
+          <w:sz w:val="26"/>
+          <w:szCs w:val="26"/>
         </w:rPr>
-        <w:t xml:space="preserve">(paramètres du jeu) </w:t>
-      </w:r>
+        <w:t>On introduit un modèle aléatoire avec randn() pour voir quelle base attaquer, si deux bases possibles.</w:t>
+      </w:r>
+    </w:p>
+    <w:p>
+      <w:pPr>
+        <w:pStyle w:val="Normal"/>
+        <w:rPr>
+          <w:b/>
+          <w:b/>
+          <w:bCs/>
+          <w:sz w:val="26"/>
+          <w:szCs w:val="26"/>
+        </w:rPr>
+      </w:pPr>
       <w:r>
         <w:rPr>
           <w:b/>
           <w:bCs/>
-          <w:sz w:val="28"/>
-          <w:szCs w:val="28"/>
+          <w:sz w:val="26"/>
+          <w:szCs w:val="26"/>
         </w:rPr>
-        <w:t>!</w:t>
-      </w:r>
-    </w:p>
-    <w:p>
-      <w:pPr>
-        <w:pStyle w:val="Normal"/>
-        <w:rPr/>
-      </w:pPr>
-      <w:r>
-        <w:rPr/>
-        <w:t>On introduit un modèle aléatoire avec randn() pour voir quelle base attaquer, si deux bases possibles.</w:t>
-      </w:r>
-    </w:p>
-    <w:p>
-      <w:pPr>
-        <w:pStyle w:val="Normal"/>
-        <w:rPr/>
-      </w:pPr>
-      <w:r>
-        <w:rPr/>
       </w:r>
     </w:p>
     <w:p>
@@ -996,11 +914,7 @@
       </w:pPr>
       <w:r>
         <w:rPr/>
-        <w:t xml:space="preserve">* : </w:t>
-      </w:r>
-      <w:r>
-        <w:rPr/>
-        <w:t>Sous classes à créer.</w:t>
+        <w:t>* : Sous classes à créer.</w:t>
       </w:r>
     </w:p>
     <w:sectPr>
@@ -1054,6 +968,7 @@
       </w:pPr>
       <w:rPr>
         <w:rFonts w:ascii="Wingdings" w:hAnsi="Wingdings" w:cs="Wingdings" w:hint="default"/>
+        <w:rFonts w:cs="Wingdings"/>
       </w:rPr>
     </w:lvl>
     <w:lvl w:ilvl="3">
@@ -1066,6 +981,7 @@
       </w:pPr>
       <w:rPr>
         <w:rFonts w:ascii="Symbol" w:hAnsi="Symbol" w:cs="Symbol" w:hint="default"/>
+        <w:rFonts w:cs="Symbol"/>
       </w:rPr>
     </w:lvl>
     <w:lvl w:ilvl="4">
@@ -1091,6 +1007,7 @@
       </w:pPr>
       <w:rPr>
         <w:rFonts w:ascii="Wingdings" w:hAnsi="Wingdings" w:cs="Wingdings" w:hint="default"/>
+        <w:rFonts w:cs="Wingdings"/>
       </w:rPr>
     </w:lvl>
     <w:lvl w:ilvl="6">
@@ -1103,6 +1020,7 @@
       </w:pPr>
       <w:rPr>
         <w:rFonts w:ascii="Symbol" w:hAnsi="Symbol" w:cs="Symbol" w:hint="default"/>
+        <w:rFonts w:cs="Symbol"/>
       </w:rPr>
     </w:lvl>
     <w:lvl w:ilvl="7">
@@ -1128,6 +1046,7 @@
       </w:pPr>
       <w:rPr>
         <w:rFonts w:ascii="Wingdings" w:hAnsi="Wingdings" w:cs="Wingdings" w:hint="default"/>
+        <w:rFonts w:cs="Wingdings"/>
       </w:rPr>
     </w:lvl>
   </w:abstractNum>
@@ -1265,7 +1184,6 @@
     <w:rPrDefault>
       <w:rPr>
         <w:rFonts w:ascii="Calibri" w:hAnsi="Calibri" w:eastAsia="Calibri" w:cs="" w:asciiTheme="minorHAnsi" w:cstheme="minorBidi" w:eastAsiaTheme="minorHAnsi" w:hAnsiTheme="minorHAnsi"/>
-        <w:sz w:val="22"/>
         <w:szCs w:val="22"/>
         <w:lang w:val="fr-FR" w:eastAsia="en-US" w:bidi="ar-SA"/>
       </w:rPr>
@@ -1425,7 +1343,7 @@
     </w:pPr>
     <w:rPr>
       <w:rFonts w:ascii="Calibri" w:hAnsi="Calibri" w:eastAsia="Calibri" w:cs="" w:asciiTheme="minorHAnsi" w:cstheme="minorBidi" w:eastAsiaTheme="minorHAnsi" w:hAnsiTheme="minorHAnsi"/>
-      <w:color w:val="auto"/>
+      <w:color w:val="00000A"/>
       <w:sz w:val="22"/>
       <w:szCs w:val="22"/>
       <w:lang w:val="fr-FR" w:eastAsia="en-US" w:bidi="ar-SA"/>
@@ -1465,6 +1383,69 @@
     <w:qFormat/>
     <w:rPr>
       <w:rFonts w:cs="Courier New"/>
+    </w:rPr>
+  </w:style>
+  <w:style w:type="character" w:styleId="ListLabel5">
+    <w:name w:val="ListLabel 5"/>
+    <w:qFormat/>
+    <w:rPr>
+      <w:rFonts w:cs="Calibri"/>
+    </w:rPr>
+  </w:style>
+  <w:style w:type="character" w:styleId="ListLabel6">
+    <w:name w:val="ListLabel 6"/>
+    <w:qFormat/>
+    <w:rPr>
+      <w:rFonts w:cs="Courier New"/>
+    </w:rPr>
+  </w:style>
+  <w:style w:type="character" w:styleId="ListLabel7">
+    <w:name w:val="ListLabel 7"/>
+    <w:qFormat/>
+    <w:rPr>
+      <w:rFonts w:cs="Wingdings"/>
+    </w:rPr>
+  </w:style>
+  <w:style w:type="character" w:styleId="ListLabel8">
+    <w:name w:val="ListLabel 8"/>
+    <w:qFormat/>
+    <w:rPr>
+      <w:rFonts w:cs="Symbol"/>
+    </w:rPr>
+  </w:style>
+  <w:style w:type="character" w:styleId="ListLabel9">
+    <w:name w:val="ListLabel 9"/>
+    <w:qFormat/>
+    <w:rPr>
+      <w:rFonts w:cs="Courier New"/>
+    </w:rPr>
+  </w:style>
+  <w:style w:type="character" w:styleId="ListLabel10">
+    <w:name w:val="ListLabel 10"/>
+    <w:qFormat/>
+    <w:rPr>
+      <w:rFonts w:cs="Wingdings"/>
+    </w:rPr>
+  </w:style>
+  <w:style w:type="character" w:styleId="ListLabel11">
+    <w:name w:val="ListLabel 11"/>
+    <w:qFormat/>
+    <w:rPr>
+      <w:rFonts w:cs="Symbol"/>
+    </w:rPr>
+  </w:style>
+  <w:style w:type="character" w:styleId="ListLabel12">
+    <w:name w:val="ListLabel 12"/>
+    <w:qFormat/>
+    <w:rPr>
+      <w:rFonts w:cs="Courier New"/>
+    </w:rPr>
+  </w:style>
+  <w:style w:type="character" w:styleId="ListLabel13">
+    <w:name w:val="ListLabel 13"/>
+    <w:qFormat/>
+    <w:rPr>
+      <w:rFonts w:cs="Wingdings"/>
     </w:rPr>
   </w:style>
   <w:style w:type="paragraph" w:styleId="Titre">

</xml_diff>